<commit_message>
Corrected a figure and added Environments setting
</commit_message>
<xml_diff>
--- a/Point_pattern_analysis.docx
+++ b/Point_pattern_analysis.docx
@@ -300,44 +300,9 @@
           <w:i/>
           <w:color w:val="000000"/>
           <w:szCs w:val="24"/>
-        </w:rPr>
-        <w:t>S</w:t>
-      </w:r>
-      <w:r>
-        <w:rPr>
-          <w:rFonts w:cs="Arial"/>
-          <w:i/>
-          <w:color w:val="000000"/>
-          <w:szCs w:val="24"/>
-        </w:rPr>
-        <w:t>ou</w:t>
-      </w:r>
-      <w:r>
-        <w:rPr>
-          <w:rFonts w:cs="Arial"/>
-          <w:i/>
-          <w:color w:val="000000"/>
-          <w:szCs w:val="24"/>
-        </w:rPr>
-        <w:t>rc</w:t>
-      </w:r>
-      <w:r>
-        <w:rPr>
-          <w:rFonts w:cs="Arial"/>
-          <w:i/>
-          <w:color w:val="000000"/>
-          <w:szCs w:val="24"/>
-        </w:rPr>
-        <w:t>e</w:t>
-      </w:r>
-      <w:r>
-        <w:rPr>
-          <w:rFonts w:cs="Arial"/>
-          <w:i/>
-          <w:color w:val="000000"/>
-          <w:szCs w:val="24"/>
-        </w:rPr>
-        <w:t>: Condit, R. (1998)</w:t>
+          <w:lang w:val="fr-FR"/>
+        </w:rPr>
+        <w:t>Source: Condit, R. (1998)</w:t>
       </w:r>
       <w:r>
         <w:rPr>
@@ -346,6 +311,7 @@
           <w:i/>
           <w:color w:val="000000"/>
           <w:szCs w:val="24"/>
+          <w:lang w:val="fr-FR"/>
         </w:rPr>
         <w:t> </w:t>
       </w:r>
@@ -355,8 +321,31 @@
           <w:rFonts w:cs="Arial"/>
           <w:color w:val="000000"/>
           <w:szCs w:val="24"/>
-        </w:rPr>
-        <w:t>Tropical Forest Census Plots</w:t>
+          <w:lang w:val="fr-FR"/>
+        </w:rPr>
+        <w:t xml:space="preserve">Tropical Forest </w:t>
+      </w:r>
+      <w:proofErr w:type="spellStart"/>
+      <w:r>
+        <w:rPr>
+          <w:rStyle w:val="Emphasis"/>
+          <w:rFonts w:cs="Arial"/>
+          <w:color w:val="000000"/>
+          <w:szCs w:val="24"/>
+          <w:lang w:val="fr-FR"/>
+        </w:rPr>
+        <w:t>Census</w:t>
+      </w:r>
+      <w:proofErr w:type="spellEnd"/>
+      <w:r>
+        <w:rPr>
+          <w:rStyle w:val="Emphasis"/>
+          <w:rFonts w:cs="Arial"/>
+          <w:color w:val="000000"/>
+          <w:szCs w:val="24"/>
+          <w:lang w:val="fr-FR"/>
+        </w:rPr>
+        <w:t xml:space="preserve"> Plots</w:t>
       </w:r>
       <w:r>
         <w:rPr>
@@ -364,8 +353,38 @@
           <w:i/>
           <w:color w:val="000000"/>
           <w:szCs w:val="24"/>
-        </w:rPr>
-        <w:t>. Springer-Verlag, Berlin and R.G. Landes Company, Georgetown, Texas.</w:t>
+          <w:lang w:val="fr-FR"/>
+        </w:rPr>
+        <w:t xml:space="preserve">. </w:t>
+      </w:r>
+      <w:r>
+        <w:rPr>
+          <w:rFonts w:cs="Arial"/>
+          <w:i/>
+          <w:color w:val="000000"/>
+          <w:szCs w:val="24"/>
+        </w:rPr>
+        <w:t>Springer-</w:t>
+      </w:r>
+      <w:proofErr w:type="spellStart"/>
+      <w:r>
+        <w:rPr>
+          <w:rFonts w:cs="Arial"/>
+          <w:i/>
+          <w:color w:val="000000"/>
+          <w:szCs w:val="24"/>
+        </w:rPr>
+        <w:t>Verlag</w:t>
+      </w:r>
+      <w:proofErr w:type="spellEnd"/>
+      <w:r>
+        <w:rPr>
+          <w:rFonts w:cs="Arial"/>
+          <w:i/>
+          <w:color w:val="000000"/>
+          <w:szCs w:val="24"/>
+        </w:rPr>
+        <w:t>, Berlin and R.G. Landes Company, Georgetown, Texas.</w:t>
       </w:r>
     </w:p>
     <w:p/>
@@ -1162,7 +1181,6 @@
         <w:rPr>
           <w:noProof/>
         </w:rPr>
-        <w:lastRenderedPageBreak/>
         <w:drawing>
           <wp:inline distT="0" distB="0" distL="0" distR="0">
             <wp:extent cx="3620005" cy="1933845"/>
@@ -1361,12 +1379,11 @@
         <w:rPr>
           <w:noProof/>
         </w:rPr>
-        <w:lastRenderedPageBreak/>
         <w:drawing>
-          <wp:inline distT="0" distB="0" distL="0" distR="0" wp14:anchorId="54EB9A69" wp14:editId="43076136">
-            <wp:extent cx="4057650" cy="5838825"/>
-            <wp:effectExtent l="0" t="0" r="0" b="9525"/>
-            <wp:docPr id="9" name="Picture 9"/>
+          <wp:inline distT="0" distB="0" distL="0" distR="0" wp14:anchorId="5D272324" wp14:editId="6B36284D">
+            <wp:extent cx="4010025" cy="5791200"/>
+            <wp:effectExtent l="0" t="0" r="9525" b="0"/>
+            <wp:docPr id="3" name="Picture 3"/>
             <wp:cNvGraphicFramePr>
               <a:graphicFrameLocks xmlns:a="http://schemas.openxmlformats.org/drawingml/2006/main" noChangeAspect="1"/>
             </wp:cNvGraphicFramePr>
@@ -1386,7 +1403,7 @@
                   <pic:spPr>
                     <a:xfrm>
                       <a:off x="0" y="0"/>
-                      <a:ext cx="4057650" cy="5838825"/>
+                      <a:ext cx="4010025" cy="5791200"/>
                     </a:xfrm>
                     <a:prstGeom prst="rect">
                       <a:avLst/>
@@ -1458,7 +1475,6 @@
         <w:rPr>
           <w:noProof/>
         </w:rPr>
-        <w:lastRenderedPageBreak/>
         <w:drawing>
           <wp:inline distT="0" distB="0" distL="0" distR="0" wp14:anchorId="0F6A3418" wp14:editId="785D4432">
             <wp:extent cx="4191585" cy="2152950"/>
@@ -1730,7 +1746,6 @@
         <w:rPr>
           <w:noProof/>
         </w:rPr>
-        <w:lastRenderedPageBreak/>
         <w:drawing>
           <wp:inline distT="0" distB="0" distL="0" distR="0">
             <wp:extent cx="5943600" cy="5548630"/>
@@ -1791,7 +1806,6 @@
         <w:rPr>
           <w:noProof/>
         </w:rPr>
-        <w:lastRenderedPageBreak/>
         <w:drawing>
           <wp:inline distT="0" distB="0" distL="0" distR="0" wp14:anchorId="50689EA3" wp14:editId="5946D0DC">
             <wp:extent cx="3895725" cy="2105025"/>
@@ -1981,7 +1995,6 @@
     </w:p>
     <w:p>
       <w:r>
-        <w:lastRenderedPageBreak/>
         <w:t>The output is a polygon vector layer.</w:t>
       </w:r>
     </w:p>
@@ -2069,7 +2082,6 @@
         <w:rPr>
           <w:noProof/>
         </w:rPr>
-        <w:lastRenderedPageBreak/>
         <w:drawing>
           <wp:inline distT="0" distB="0" distL="0" distR="0">
             <wp:extent cx="3982006" cy="5763429"/>
@@ -2155,7 +2167,6 @@
         <w:rPr>
           <w:noProof/>
         </w:rPr>
-        <w:lastRenderedPageBreak/>
         <w:drawing>
           <wp:inline distT="0" distB="0" distL="0" distR="0">
             <wp:extent cx="3753374" cy="2010056"/>
@@ -2292,7 +2303,6 @@
         <w:rPr>
           <w:noProof/>
         </w:rPr>
-        <w:lastRenderedPageBreak/>
         <w:drawing>
           <wp:inline distT="0" distB="0" distL="0" distR="0" wp14:anchorId="32485EFF" wp14:editId="3749E81D">
             <wp:extent cx="5943600" cy="5477510"/>
@@ -2439,7 +2449,6 @@
     </w:p>
     <w:p>
       <w:r>
-        <w:lastRenderedPageBreak/>
         <w:t xml:space="preserve">We could compare the counts between all four elevation </w:t>
       </w:r>
       <w:r>
@@ -2647,10 +2656,7 @@
     </w:p>
     <w:p>
       <w:r>
-        <w:t xml:space="preserve">Note </w:t>
-      </w:r>
-      <w:r>
-        <w:t>that the coordinate system is in meters (even though it’s not explicitly define</w:t>
+        <w:t>Note that the coordinate system is in meters (even though it’s not explicitly define</w:t>
       </w:r>
       <w:r>
         <w:t>d in the layer’s CS</w:t>
@@ -2705,7 +2711,6 @@
         <w:rPr>
           <w:noProof/>
         </w:rPr>
-        <w:lastRenderedPageBreak/>
         <w:drawing>
           <wp:inline distT="0" distB="0" distL="0" distR="0" wp14:anchorId="5E0C351A" wp14:editId="155E109F">
             <wp:extent cx="3086531" cy="609685"/>
@@ -2929,7 +2934,6 @@
         <w:rPr>
           <w:noProof/>
         </w:rPr>
-        <w:lastRenderedPageBreak/>
         <w:drawing>
           <wp:inline distT="0" distB="0" distL="0" distR="0">
             <wp:extent cx="5943600" cy="3821430"/>
@@ -3000,23 +3004,78 @@
       <w:bookmarkStart w:id="4" w:name="_Toc465666403"/>
       <w:bookmarkStart w:id="5" w:name="_Toc496874923"/>
       <w:r>
-        <w:t xml:space="preserve">Density based: </w:t>
+        <w:t xml:space="preserve">Density based:  </w:t>
+      </w:r>
+      <w:r>
+        <w:t>Point density</w:t>
+      </w:r>
+      <w:bookmarkEnd w:id="4"/>
+      <w:r>
+        <w:t xml:space="preserve"> tool</w:t>
+      </w:r>
+      <w:bookmarkEnd w:id="5"/>
+    </w:p>
+    <w:p>
+      <w:r>
+        <w:t xml:space="preserve">In this step we’re creating a density map of tree counts. </w:t>
+      </w:r>
+    </w:p>
+    <w:p>
+      <w:pPr>
+        <w:pStyle w:val="Instructions-GIS"/>
+        <w:rPr>
+          <w:b/>
+        </w:rPr>
+      </w:pPr>
+      <w:r>
+        <w:t>In ArcToolbox open</w:t>
       </w:r>
       <w:r>
         <w:t xml:space="preserve"> </w:t>
       </w:r>
       <w:r>
-        <w:t>Point density</w:t>
-      </w:r>
-      <w:bookmarkEnd w:id="4"/>
-      <w:r>
-        <w:t xml:space="preserve"> tool</w:t>
-      </w:r>
-      <w:bookmarkEnd w:id="5"/>
-    </w:p>
-    <w:p>
-      <w:r>
-        <w:t xml:space="preserve">In this step we’re creating a density map of tree counts. </w:t>
+        <w:rPr>
+          <w:b/>
+        </w:rPr>
+        <w:t xml:space="preserve">Spatial </w:t>
+      </w:r>
+      <w:proofErr w:type="gramStart"/>
+      <w:r>
+        <w:rPr>
+          <w:b/>
+        </w:rPr>
+        <w:t>Analyst  Tools</w:t>
+      </w:r>
+      <w:proofErr w:type="gramEnd"/>
+      <w:r>
+        <w:rPr>
+          <w:b/>
+        </w:rPr>
+        <w:t xml:space="preserve"> &gt;&gt; Density &gt;&gt; Point Density</w:t>
+      </w:r>
+      <w:r>
+        <w:rPr>
+          <w:b/>
+        </w:rPr>
+        <w:t>.</w:t>
+      </w:r>
+    </w:p>
+    <w:p>
+      <w:pPr>
+        <w:rPr>
+          <w:b/>
+        </w:rPr>
+      </w:pPr>
+      <w:r>
+        <w:t xml:space="preserve">Since the </w:t>
+      </w:r>
+      <w:proofErr w:type="spellStart"/>
+      <w:r>
+        <w:t>geoprocess</w:t>
+      </w:r>
+      <w:proofErr w:type="spellEnd"/>
+      <w:r>
+        <w:t xml:space="preserve"> will create a new raster from a vector layer, it may not be a bad idea to explicitly define the raster extent since the tool will default to the smallest rectangle encompassing the input point layer.</w:t>
       </w:r>
     </w:p>
     <w:p>
@@ -3024,19 +3083,22 @@
         <w:pStyle w:val="Instructions-GIS"/>
       </w:pPr>
       <w:r>
-        <w:t>In ArcToolbox open</w:t>
-      </w:r>
-      <w:r>
-        <w:t xml:space="preserve"> </w:t>
-      </w:r>
-      <w:r>
-        <w:rPr>
-          <w:b/>
-        </w:rPr>
-        <w:t>Spatial Analyst  Tools &gt;&gt; Density &gt;&gt; Point Density</w:t>
-      </w:r>
-      <w:r>
-        <w:t xml:space="preserve"> and populate the fields as follows:</w:t>
+        <w:t xml:space="preserve">Open the </w:t>
+      </w:r>
+      <w:r>
+        <w:rPr>
+          <w:b/>
+        </w:rPr>
+        <w:t>Environments</w:t>
+      </w:r>
+      <w:r>
+        <w:t xml:space="preserve"> setting and define the extent as outline</w:t>
+      </w:r>
+      <w:r>
+        <w:t>d</w:t>
+      </w:r>
+      <w:r>
+        <w:t xml:space="preserve"> below:</w:t>
       </w:r>
     </w:p>
     <w:p>
@@ -3047,7 +3109,94 @@
         <w:rPr>
           <w:noProof/>
         </w:rPr>
-        <w:lastRenderedPageBreak/>
+        <w:drawing>
+          <wp:inline distT="0" distB="0" distL="0" distR="0">
+            <wp:extent cx="4725059" cy="1619476"/>
+            <wp:effectExtent l="0" t="0" r="0" b="0"/>
+            <wp:docPr id="4" name="Picture 4"/>
+            <wp:cNvGraphicFramePr>
+              <a:graphicFrameLocks xmlns:a="http://schemas.openxmlformats.org/drawingml/2006/main" noChangeAspect="1"/>
+            </wp:cNvGraphicFramePr>
+            <a:graphic xmlns:a="http://schemas.openxmlformats.org/drawingml/2006/main">
+              <a:graphicData uri="http://schemas.openxmlformats.org/drawingml/2006/picture">
+                <pic:pic xmlns:pic="http://schemas.openxmlformats.org/drawingml/2006/picture">
+                  <pic:nvPicPr>
+                    <pic:cNvPr id="4" name="700DEE9.tmp"/>
+                    <pic:cNvPicPr/>
+                  </pic:nvPicPr>
+                  <pic:blipFill>
+                    <a:blip r:embed="rId32">
+                      <a:extLst>
+                        <a:ext uri="{28A0092B-C50C-407E-A947-70E740481C1C}">
+                          <a14:useLocalDpi xmlns:a14="http://schemas.microsoft.com/office/drawing/2010/main" val="0"/>
+                        </a:ext>
+                      </a:extLst>
+                    </a:blip>
+                    <a:stretch>
+                      <a:fillRect/>
+                    </a:stretch>
+                  </pic:blipFill>
+                  <pic:spPr>
+                    <a:xfrm>
+                      <a:off x="0" y="0"/>
+                      <a:ext cx="4725059" cy="1619476"/>
+                    </a:xfrm>
+                    <a:prstGeom prst="rect">
+                      <a:avLst/>
+                    </a:prstGeom>
+                  </pic:spPr>
+                </pic:pic>
+              </a:graphicData>
+            </a:graphic>
+          </wp:inline>
+        </w:drawing>
+      </w:r>
+    </w:p>
+    <w:p>
+      <w:pPr>
+        <w:pStyle w:val="Instructions-GIS"/>
+      </w:pPr>
+      <w:r>
+        <w:t xml:space="preserve">Click OK to close the </w:t>
+      </w:r>
+      <w:r>
+        <w:rPr>
+          <w:b/>
+        </w:rPr>
+        <w:t>Environments</w:t>
+      </w:r>
+      <w:r>
+        <w:t xml:space="preserve"> setting</w:t>
+      </w:r>
+      <w:r>
+        <w:t xml:space="preserve"> and populate the </w:t>
+      </w:r>
+      <w:r>
+        <w:rPr>
+          <w:b/>
+        </w:rPr>
+        <w:t>Point Density</w:t>
+      </w:r>
+      <w:r>
+        <w:t xml:space="preserve"> tool </w:t>
+      </w:r>
+      <w:r>
+        <w:t xml:space="preserve">fields </w:t>
+      </w:r>
+      <w:bookmarkStart w:id="6" w:name="_GoBack"/>
+      <w:bookmarkEnd w:id="6"/>
+      <w:r>
+        <w:t>as follows:</w:t>
+      </w:r>
+    </w:p>
+    <w:p>
+      <w:pPr>
+        <w:pStyle w:val="Instructions-GIS"/>
+      </w:pPr>
+      <w:r>
+        <w:rPr>
+          <w:noProof/>
+        </w:rPr>
         <w:drawing>
           <wp:inline distT="0" distB="0" distL="0" distR="0">
             <wp:extent cx="3296110" cy="4267796"/>
@@ -3064,7 +3213,7 @@
                     <pic:cNvPicPr/>
                   </pic:nvPicPr>
                   <pic:blipFill>
-                    <a:blip r:embed="rId32">
+                    <a:blip r:embed="rId33">
                       <a:extLst>
                         <a:ext uri="{28A0092B-C50C-407E-A947-70E740481C1C}">
                           <a14:useLocalDpi xmlns:a14="http://schemas.microsoft.com/office/drawing/2010/main" val="0"/>
@@ -3123,13 +3272,7 @@
         <w:pStyle w:val="Instructions-GIS"/>
       </w:pPr>
       <w:r>
-        <w:t>Set the</w:t>
-      </w:r>
-      <w:r>
-        <w:t xml:space="preserve"> new raster’s</w:t>
-      </w:r>
-      <w:r>
-        <w:t xml:space="preserve"> symbology classification scheme to </w:t>
+        <w:t xml:space="preserve">Set the new raster’s symbology classification scheme to </w:t>
       </w:r>
       <w:r>
         <w:rPr>
@@ -3138,13 +3281,7 @@
         <w:t>equal interval</w:t>
       </w:r>
       <w:r>
-        <w:t xml:space="preserve"> </w:t>
-      </w:r>
-      <w:r>
-        <w:t xml:space="preserve">(10 classes) </w:t>
-      </w:r>
-      <w:r>
-        <w:t xml:space="preserve">and assign </w:t>
+        <w:t xml:space="preserve"> (10 classes) and assign </w:t>
       </w:r>
       <w:r>
         <w:rPr>
@@ -3161,7 +3298,6 @@
         <w:rPr>
           <w:noProof/>
         </w:rPr>
-        <w:lastRenderedPageBreak/>
         <w:drawing>
           <wp:inline distT="0" distB="0" distL="0" distR="0" wp14:anchorId="0D472082" wp14:editId="54FBAF81">
             <wp:extent cx="4879198" cy="3743325"/>
@@ -3178,7 +3314,7 @@
                     <pic:cNvPicPr/>
                   </pic:nvPicPr>
                   <pic:blipFill>
-                    <a:blip r:embed="rId33"/>
+                    <a:blip r:embed="rId34"/>
                     <a:stretch>
                       <a:fillRect/>
                     </a:stretch>
@@ -3225,7 +3361,7 @@
                     <pic:cNvPicPr/>
                   </pic:nvPicPr>
                   <pic:blipFill>
-                    <a:blip r:embed="rId34">
+                    <a:blip r:embed="rId35">
                       <a:extLst>
                         <a:ext uri="{28A0092B-C50C-407E-A947-70E740481C1C}">
                           <a14:useLocalDpi xmlns:a14="http://schemas.microsoft.com/office/drawing/2010/main" val="0"/>
@@ -3279,7 +3415,6 @@
         <w:rPr>
           <w:noProof/>
         </w:rPr>
-        <w:lastRenderedPageBreak/>
         <w:drawing>
           <wp:inline distT="0" distB="0" distL="0" distR="0">
             <wp:extent cx="5943600" cy="2627630"/>
@@ -3296,7 +3431,7 @@
                     <pic:cNvPicPr/>
                   </pic:nvPicPr>
                   <pic:blipFill>
-                    <a:blip r:embed="rId35">
+                    <a:blip r:embed="rId36">
                       <a:extLst>
                         <a:ext uri="{28A0092B-C50C-407E-A947-70E740481C1C}">
                           <a14:useLocalDpi xmlns:a14="http://schemas.microsoft.com/office/drawing/2010/main" val="0"/>
@@ -3342,19 +3477,19 @@
       <w:pPr>
         <w:pStyle w:val="Stepheader-GIS"/>
       </w:pPr>
-      <w:bookmarkStart w:id="6" w:name="_Toc465666404"/>
-      <w:bookmarkStart w:id="7" w:name="_Toc496874924"/>
+      <w:bookmarkStart w:id="7" w:name="_Toc465666404"/>
+      <w:bookmarkStart w:id="8" w:name="_Toc496874924"/>
       <w:r>
         <w:t xml:space="preserve">Density based:  </w:t>
       </w:r>
       <w:r>
         <w:t>Kernel density</w:t>
       </w:r>
-      <w:bookmarkEnd w:id="6"/>
+      <w:bookmarkEnd w:id="7"/>
       <w:r>
         <w:t xml:space="preserve"> tool</w:t>
       </w:r>
-      <w:bookmarkEnd w:id="7"/>
+      <w:bookmarkEnd w:id="8"/>
     </w:p>
     <w:p>
       <w:r>
@@ -3373,6 +3508,9 @@
     <w:p>
       <w:pPr>
         <w:pStyle w:val="Instructions-GIS"/>
+        <w:rPr>
+          <w:b/>
+        </w:rPr>
       </w:pPr>
       <w:r>
         <w:t>In ArcToolbox open</w:t>
@@ -3384,7 +3522,21 @@
         <w:rPr>
           <w:b/>
         </w:rPr>
-        <w:t xml:space="preserve">Spatial Analyst  Tools &gt;&gt; Density &gt;&gt; </w:t>
+        <w:t xml:space="preserve">Spatial </w:t>
+      </w:r>
+      <w:proofErr w:type="gramStart"/>
+      <w:r>
+        <w:rPr>
+          <w:b/>
+        </w:rPr>
+        <w:t>Analyst  Tools</w:t>
+      </w:r>
+      <w:proofErr w:type="gramEnd"/>
+      <w:r>
+        <w:rPr>
+          <w:b/>
+        </w:rPr>
+        <w:t xml:space="preserve"> &gt;&gt; Density &gt;&gt; </w:t>
       </w:r>
       <w:r>
         <w:rPr>
@@ -3399,7 +3551,25 @@
         <w:t xml:space="preserve"> Density</w:t>
       </w:r>
       <w:r>
-        <w:t xml:space="preserve"> and populate the fields as follows:</w:t>
+        <w:rPr>
+          <w:b/>
+        </w:rPr>
+        <w:t xml:space="preserve">. </w:t>
+      </w:r>
+      <w:r>
+        <w:t xml:space="preserve">Set the extent in the </w:t>
+      </w:r>
+      <w:r>
+        <w:rPr>
+          <w:b/>
+        </w:rPr>
+        <w:t>Environments</w:t>
+      </w:r>
+      <w:r>
+        <w:t xml:space="preserve"> window as outlined in the previous step then</w:t>
+      </w:r>
+      <w:r>
+        <w:t xml:space="preserve"> populate the fields as follows:</w:t>
       </w:r>
     </w:p>
     <w:p>
@@ -3410,7 +3580,6 @@
         <w:rPr>
           <w:noProof/>
         </w:rPr>
-        <w:lastRenderedPageBreak/>
         <w:drawing>
           <wp:inline distT="0" distB="0" distL="0" distR="0">
             <wp:extent cx="2572109" cy="3381847"/>
@@ -3427,7 +3596,7 @@
                     <pic:cNvPicPr/>
                   </pic:nvPicPr>
                   <pic:blipFill>
-                    <a:blip r:embed="rId36">
+                    <a:blip r:embed="rId37">
                       <a:extLst>
                         <a:ext uri="{28A0092B-C50C-407E-A947-70E740481C1C}">
                           <a14:useLocalDpi xmlns:a14="http://schemas.microsoft.com/office/drawing/2010/main" val="0"/>
@@ -3491,7 +3660,7 @@
                     <pic:cNvPicPr/>
                   </pic:nvPicPr>
                   <pic:blipFill>
-                    <a:blip r:embed="rId37">
+                    <a:blip r:embed="rId38">
                       <a:extLst>
                         <a:ext uri="{28A0092B-C50C-407E-A947-70E740481C1C}">
                           <a14:useLocalDpi xmlns:a14="http://schemas.microsoft.com/office/drawing/2010/main" val="0"/>
@@ -3544,16 +3713,16 @@
       <w:pPr>
         <w:pStyle w:val="Stepheader-GIS"/>
       </w:pPr>
-      <w:bookmarkStart w:id="8" w:name="_Toc465666405"/>
-      <w:bookmarkStart w:id="9" w:name="_Toc496874925"/>
+      <w:bookmarkStart w:id="9" w:name="_Toc465666405"/>
+      <w:bookmarkStart w:id="10" w:name="_Toc496874925"/>
       <w:r>
         <w:t>Distance Based</w:t>
       </w:r>
-      <w:bookmarkEnd w:id="8"/>
+      <w:bookmarkEnd w:id="9"/>
       <w:r>
         <w:t>: nearest neighbor tool</w:t>
       </w:r>
-      <w:bookmarkEnd w:id="9"/>
+      <w:bookmarkEnd w:id="10"/>
     </w:p>
     <w:p>
       <w:r>
@@ -3565,7 +3734,7 @@
       <w:r>
         <w:t xml:space="preserve"> point pattern’s </w:t>
       </w:r>
-      <w:hyperlink r:id="rId38" w:anchor="first-and-second-order-effects" w:history="1">
+      <w:hyperlink r:id="rId39" w:anchor="first-and-second-order-effects" w:history="1">
         <w:r>
           <w:rPr>
             <w:rStyle w:val="Hyperlink"/>
@@ -3579,7 +3748,7 @@
       <w:r>
         <w:t xml:space="preserve">location. Another property of interest is a point pattern’s spatial interaction, a </w:t>
       </w:r>
-      <w:hyperlink r:id="rId39" w:anchor="first-and-second-order-effects" w:history="1">
+      <w:hyperlink r:id="rId40" w:anchor="first-and-second-order-effects" w:history="1">
         <w:r>
           <w:rPr>
             <w:rStyle w:val="Hyperlink"/>
@@ -3638,7 +3807,7 @@
                     <pic:cNvPicPr/>
                   </pic:nvPicPr>
                   <pic:blipFill>
-                    <a:blip r:embed="rId40">
+                    <a:blip r:embed="rId41">
                       <a:extLst>
                         <a:ext uri="{28A0092B-C50C-407E-A947-70E740481C1C}">
                           <a14:useLocalDpi xmlns:a14="http://schemas.microsoft.com/office/drawing/2010/main" val="0"/>
@@ -3732,7 +3901,7 @@
                     <pic:cNvPicPr/>
                   </pic:nvPicPr>
                   <pic:blipFill>
-                    <a:blip r:embed="rId41"/>
+                    <a:blip r:embed="rId42"/>
                     <a:stretch>
                       <a:fillRect/>
                     </a:stretch>
@@ -3758,7 +3927,6 @@
         <w:pStyle w:val="Instructions-GIS"/>
       </w:pPr>
       <w:r>
-        <w:lastRenderedPageBreak/>
         <w:t xml:space="preserve">In the Results tab, expand </w:t>
       </w:r>
       <w:r>
@@ -3801,7 +3969,7 @@
                     <pic:cNvPicPr/>
                   </pic:nvPicPr>
                   <pic:blipFill>
-                    <a:blip r:embed="rId42">
+                    <a:blip r:embed="rId43">
                       <a:extLst>
                         <a:ext uri="{28A0092B-C50C-407E-A947-70E740481C1C}">
                           <a14:useLocalDpi xmlns:a14="http://schemas.microsoft.com/office/drawing/2010/main" val="0"/>
@@ -3841,8 +4009,6 @@
       <w:r>
         <w:t xml:space="preserve"> geodesic distances.</w:t>
       </w:r>
-      <w:bookmarkStart w:id="10" w:name="_GoBack"/>
-      <w:bookmarkEnd w:id="10"/>
     </w:p>
     <w:p>
       <w:pPr>
@@ -3973,7 +4139,7 @@
                     <pic:cNvPicPr/>
                   </pic:nvPicPr>
                   <pic:blipFill>
-                    <a:blip r:embed="rId43">
+                    <a:blip r:embed="rId44">
                       <a:extLst>
                         <a:ext uri="{28A0092B-C50C-407E-A947-70E740481C1C}">
                           <a14:useLocalDpi xmlns:a14="http://schemas.microsoft.com/office/drawing/2010/main" val="0"/>
@@ -6208,7 +6374,7 @@
 </file>
 
 <file path=customXml/itemProps2.xml><?xml version="1.0" encoding="utf-8"?>
-<ds:datastoreItem xmlns:ds="http://schemas.openxmlformats.org/officeDocument/2006/customXml" ds:itemID="{38F836EF-6386-4CFE-AE96-CDD21D31D22E}">
+<ds:datastoreItem xmlns:ds="http://schemas.openxmlformats.org/officeDocument/2006/customXml" ds:itemID="{1B43E8BA-2529-41A8-8EA7-C629E304053B}">
   <ds:schemaRefs>
     <ds:schemaRef ds:uri="http://schemas.openxmlformats.org/officeDocument/2006/bibliography"/>
   </ds:schemaRefs>

</xml_diff>